<commit_message>
atualizado o modelo do projeto + escopo para ser feito
</commit_message>
<xml_diff>
--- a/Modelo_Relatorio_Guincho .docx
+++ b/Modelo_Relatorio_Guincho .docx
@@ -82,19 +82,33 @@
         <w:rPr>
           <w:color w:val="2E74B5" w:themeColor="accent1" w:themeShade="BF"/>
         </w:rPr>
-        <w:t>Clovis Ant</w:t>
-      </w:r>
-      <w:r>
-        <w:rPr>
-          <w:color w:val="2E74B5" w:themeColor="accent1" w:themeShade="BF"/>
-        </w:rPr>
-        <w:t>o</w:t>
-      </w:r>
-      <w:r>
-        <w:rPr>
-          <w:color w:val="2E74B5" w:themeColor="accent1" w:themeShade="BF"/>
-        </w:rPr>
-        <w:t xml:space="preserve">nio Fetter - </w:t>
+        <w:t xml:space="preserve">Clovis </w:t>
+      </w:r>
+      <w:r>
+        <w:rPr>
+          <w:color w:val="2E74B5" w:themeColor="accent1" w:themeShade="BF"/>
+        </w:rPr>
+        <w:t>Antônio</w:t>
+      </w:r>
+      <w:r>
+        <w:rPr>
+          <w:color w:val="2E74B5" w:themeColor="accent1" w:themeShade="BF"/>
+        </w:rPr>
+        <w:t xml:space="preserve"> </w:t>
+      </w:r>
+      <w:proofErr w:type="spellStart"/>
+      <w:r>
+        <w:rPr>
+          <w:color w:val="2E74B5" w:themeColor="accent1" w:themeShade="BF"/>
+        </w:rPr>
+        <w:t>Fetter</w:t>
+      </w:r>
+      <w:proofErr w:type="spellEnd"/>
+      <w:r>
+        <w:rPr>
+          <w:color w:val="2E74B5" w:themeColor="accent1" w:themeShade="BF"/>
+        </w:rPr>
+        <w:t xml:space="preserve"> - </w:t>
       </w:r>
       <w:r>
         <w:rPr>
@@ -200,6 +214,7 @@
       <w:pPr>
         <w:rPr>
           <w:color w:val="2E74B5" w:themeColor="accent1" w:themeShade="BF"/>
+          <w:u w:val="single"/>
         </w:rPr>
       </w:pPr>
       <w:r>
@@ -236,20 +251,26 @@
         <w:rPr>
           <w:color w:val="2E74B5" w:themeColor="accent1" w:themeShade="BF"/>
         </w:rPr>
-        <w:t>social “comercial”.</w:t>
-      </w:r>
-    </w:p>
-    <w:p>
-      <w:pPr>
-        <w:rPr>
-          <w:color w:val="2E74B5" w:themeColor="accent1" w:themeShade="BF"/>
-        </w:rPr>
-      </w:pPr>
-      <w:r>
-        <w:rPr>
-          <w:color w:val="2E74B5" w:themeColor="accent1" w:themeShade="BF"/>
-        </w:rPr>
-        <w:t>Por que com a correria do dia-a</w:t>
+        <w:t>rotineiro, um fornecimento de serviços por terceiros para seus usuários.</w:t>
+      </w:r>
+    </w:p>
+    <w:p>
+      <w:pPr>
+        <w:rPr>
+          <w:color w:val="2E74B5" w:themeColor="accent1" w:themeShade="BF"/>
+        </w:rPr>
+      </w:pPr>
+      <w:r>
+        <w:rPr>
+          <w:color w:val="2E74B5" w:themeColor="accent1" w:themeShade="BF"/>
+        </w:rPr>
+        <w:t xml:space="preserve">Por que com a correria do </w:t>
+      </w:r>
+      <w:r>
+        <w:rPr>
+          <w:color w:val="2E74B5" w:themeColor="accent1" w:themeShade="BF"/>
+        </w:rPr>
+        <w:t>dai-a</w:t>
       </w:r>
       <w:r>
         <w:rPr>
@@ -279,7 +300,31 @@
         <w:rPr>
           <w:color w:val="2E74B5" w:themeColor="accent1" w:themeShade="BF"/>
         </w:rPr>
-        <w:t xml:space="preserve"> portar consigo um numero de telefone de um autosocorro, até por que é impossivel prever onde</w:t>
+        <w:t xml:space="preserve"> portar consigo um </w:t>
+      </w:r>
+      <w:r>
+        <w:rPr>
+          <w:color w:val="2E74B5" w:themeColor="accent1" w:themeShade="BF"/>
+        </w:rPr>
+        <w:t>número</w:t>
+      </w:r>
+      <w:r>
+        <w:rPr>
+          <w:color w:val="2E74B5" w:themeColor="accent1" w:themeShade="BF"/>
+        </w:rPr>
+        <w:t xml:space="preserve"> de telefone de um autosocorro, até por que é </w:t>
+      </w:r>
+      <w:r>
+        <w:rPr>
+          <w:color w:val="2E74B5" w:themeColor="accent1" w:themeShade="BF"/>
+        </w:rPr>
+        <w:t>impossível</w:t>
+      </w:r>
+      <w:r>
+        <w:rPr>
+          <w:color w:val="2E74B5" w:themeColor="accent1" w:themeShade="BF"/>
+        </w:rPr>
+        <w:t xml:space="preserve"> prever onde</w:t>
       </w:r>
       <w:r>
         <w:rPr>
@@ -406,7 +451,19 @@
         <w:rPr>
           <w:color w:val="2E74B5" w:themeColor="accent1" w:themeShade="BF"/>
         </w:rPr>
-        <w:t>Nossa aplicação tem como objetivo tornar mais facil e pratico a solicitação de um autosocorro</w:t>
+        <w:t xml:space="preserve">Nossa aplicação tem como objetivo tornar mais </w:t>
+      </w:r>
+      <w:r>
+        <w:rPr>
+          <w:color w:val="2E74B5" w:themeColor="accent1" w:themeShade="BF"/>
+        </w:rPr>
+        <w:t>fácil</w:t>
+      </w:r>
+      <w:r>
+        <w:rPr>
+          <w:color w:val="2E74B5" w:themeColor="accent1" w:themeShade="BF"/>
+        </w:rPr>
+        <w:t xml:space="preserve"> e pratico a solicitação de um autosocorro</w:t>
       </w:r>
       <w:r>
         <w:rPr>
@@ -479,7 +536,19 @@
         <w:rPr>
           <w:color w:val="2E74B5" w:themeColor="accent1" w:themeShade="BF"/>
         </w:rPr>
-        <w:t>do servico já previamente selecionado.</w:t>
+        <w:t xml:space="preserve">do </w:t>
+      </w:r>
+      <w:r>
+        <w:rPr>
+          <w:color w:val="2E74B5" w:themeColor="accent1" w:themeShade="BF"/>
+        </w:rPr>
+        <w:t>serviço</w:t>
+      </w:r>
+      <w:r>
+        <w:rPr>
+          <w:color w:val="2E74B5" w:themeColor="accent1" w:themeShade="BF"/>
+        </w:rPr>
+        <w:t xml:space="preserve"> já previamente selecionado.</w:t>
       </w:r>
     </w:p>
     <w:p>
@@ -640,6 +709,7 @@
         <w:rPr>
           <w:color w:val="2E74B5" w:themeColor="accent1" w:themeShade="BF"/>
         </w:rPr>
+        <w:lastRenderedPageBreak/>
         <w:t>A aplicação vem para trazer a comodidade de um autosocorro na palma da mão do usuário onde quer que ele esteja, 24 horas por dia, 7 dias por semana.</w:t>
       </w:r>
     </w:p>
@@ -653,7 +723,6 @@
         <w:rPr>
           <w:color w:val="2E74B5" w:themeColor="accent1" w:themeShade="BF"/>
         </w:rPr>
-        <w:lastRenderedPageBreak/>
         <w:t xml:space="preserve">Por que nem sempre temos o conhecimento das regiões onde os imprevistos </w:t>
       </w:r>
       <w:r>
@@ -751,6 +820,31 @@
           <w:color w:val="2E74B5" w:themeColor="accent1" w:themeShade="BF"/>
         </w:rPr>
         <w:t>.</w:t>
+      </w:r>
+    </w:p>
+    <w:p>
+      <w:pPr>
+        <w:rPr>
+          <w:color w:val="2E74B5" w:themeColor="accent1" w:themeShade="BF"/>
+        </w:rPr>
+      </w:pPr>
+      <w:r>
+        <w:rPr>
+          <w:color w:val="2E74B5" w:themeColor="accent1" w:themeShade="BF"/>
+        </w:rPr>
+        <w:t>Fora que também o único local do Brasil que temos algum aplicativo com essas funcionalidades e com essas prestações de serviços, é em São Paulo.</w:t>
+      </w:r>
+      <w:r>
+        <w:rPr>
+          <w:color w:val="2E74B5" w:themeColor="accent1" w:themeShade="BF"/>
+        </w:rPr>
+        <w:t xml:space="preserve"> Por isso temos essa justificativo de trazes essa ideia “inédita” para nossa região.</w:t>
+      </w:r>
+      <w:r>
+        <w:rPr>
+          <w:color w:val="2E74B5" w:themeColor="accent1" w:themeShade="BF"/>
+        </w:rPr>
+        <w:t xml:space="preserve"> </w:t>
       </w:r>
     </w:p>
     <w:p>
@@ -973,6 +1067,108 @@
           <w:color w:val="2E74B5" w:themeColor="accent1" w:themeShade="BF"/>
         </w:rPr>
         <w:t xml:space="preserve"> </w:t>
+      </w:r>
+    </w:p>
+    <w:p/>
+    <w:p/>
+    <w:p/>
+    <w:p/>
+    <w:p/>
+    <w:p/>
+    <w:p/>
+    <w:p/>
+    <w:p/>
+    <w:p/>
+    <w:p/>
+    <w:p/>
+    <w:p/>
+    <w:p>
+      <w:pPr>
+        <w:rPr>
+          <w:color w:val="2E74B5" w:themeColor="accent1" w:themeShade="BF"/>
+        </w:rPr>
+      </w:pPr>
+    </w:p>
+    <w:p>
+      <w:pPr>
+        <w:tabs>
+          <w:tab w:val="left" w:pos="1005"/>
+        </w:tabs>
+        <w:rPr>
+          <w:rFonts w:asciiTheme="majorHAnsi" w:hAnsiTheme="majorHAnsi" w:cstheme="majorHAnsi"/>
+          <w:b/>
+          <w:bCs/>
+          <w:color w:val="202124"/>
+          <w:shd w:val="clear" w:color="auto" w:fill="FFFFFF"/>
+        </w:rPr>
+      </w:pPr>
+      <w:r>
+        <w:tab/>
+      </w:r>
+      <w:r>
+        <w:rPr>
+          <w:rFonts w:asciiTheme="majorHAnsi" w:hAnsiTheme="majorHAnsi" w:cstheme="majorHAnsi"/>
+          <w:b/>
+          <w:bCs/>
+          <w:color w:val="202124"/>
+          <w:shd w:val="clear" w:color="auto" w:fill="FFFFFF"/>
+        </w:rPr>
+        <w:t>5. ESCOPO</w:t>
+      </w:r>
+    </w:p>
+    <w:p>
+      <w:pPr>
+        <w:pStyle w:val="Ttulo2"/>
+        <w:rPr>
+          <w:rFonts w:cstheme="majorHAnsi"/>
+          <w:sz w:val="22"/>
+          <w:szCs w:val="22"/>
+        </w:rPr>
+      </w:pPr>
+      <w:r>
+        <w:rPr>
+          <w:rFonts w:cstheme="majorHAnsi"/>
+          <w:sz w:val="22"/>
+          <w:szCs w:val="22"/>
+          <w:shd w:val="clear" w:color="auto" w:fill="FFFFFF"/>
+        </w:rPr>
+        <w:t xml:space="preserve"> Nossa aplicação de início </w:t>
+      </w:r>
+      <w:r>
+        <w:rPr>
+          <w:rFonts w:cstheme="majorHAnsi"/>
+          <w:sz w:val="22"/>
+          <w:szCs w:val="22"/>
+          <w:shd w:val="clear" w:color="auto" w:fill="FFFFFF"/>
+        </w:rPr>
+        <w:t>irá</w:t>
+      </w:r>
+      <w:r>
+        <w:rPr>
+          <w:rFonts w:cstheme="majorHAnsi"/>
+          <w:sz w:val="22"/>
+          <w:szCs w:val="22"/>
+          <w:shd w:val="clear" w:color="auto" w:fill="FFFFFF"/>
+        </w:rPr>
+        <w:t xml:space="preserve"> contar com a solicitação de autosocorro por exemplo guincho, </w:t>
+      </w:r>
+      <w:r>
+        <w:rPr>
+          <w:rFonts w:cstheme="majorHAnsi"/>
+          <w:sz w:val="22"/>
+          <w:szCs w:val="22"/>
+          <w:shd w:val="clear" w:color="auto" w:fill="FFFFFF"/>
+        </w:rPr>
+        <w:t>mecânico</w:t>
+      </w:r>
+      <w:r>
+        <w:rPr>
+          <w:rFonts w:cstheme="majorHAnsi"/>
+          <w:sz w:val="22"/>
+          <w:szCs w:val="22"/>
+          <w:shd w:val="clear" w:color="auto" w:fill="FFFFFF"/>
+        </w:rPr>
+        <w:t>, borracheiro e chaveiro.</w:t>
       </w:r>
     </w:p>
     <w:sectPr>
@@ -1428,6 +1624,7 @@
     <w:lsdException w:name="HTML Sample" w:semiHidden="1" w:unhideWhenUsed="1"/>
     <w:lsdException w:name="HTML Typewriter" w:semiHidden="1" w:unhideWhenUsed="1"/>
     <w:lsdException w:name="HTML Variable" w:semiHidden="1" w:unhideWhenUsed="1"/>
+    <w:lsdException w:name="Normal Table" w:semiHidden="1" w:unhideWhenUsed="1"/>
     <w:lsdException w:name="annotation subject" w:semiHidden="1" w:unhideWhenUsed="1"/>
     <w:lsdException w:name="No List" w:semiHidden="1" w:unhideWhenUsed="1"/>
     <w:lsdException w:name="Outline List 1" w:semiHidden="1" w:unhideWhenUsed="1"/>
@@ -1470,8 +1667,11 @@
     <w:lsdException w:name="Table Contemporary" w:semiHidden="1" w:unhideWhenUsed="1"/>
     <w:lsdException w:name="Table Elegant" w:semiHidden="1" w:unhideWhenUsed="1"/>
     <w:lsdException w:name="Table Professional" w:semiHidden="1" w:unhideWhenUsed="1"/>
+    <w:lsdException w:name="Table Subtle 1" w:semiHidden="1" w:unhideWhenUsed="1"/>
     <w:lsdException w:name="Table Subtle 2" w:semiHidden="1" w:unhideWhenUsed="1"/>
     <w:lsdException w:name="Table Web 1" w:semiHidden="1" w:unhideWhenUsed="1"/>
+    <w:lsdException w:name="Table Web 2" w:semiHidden="1" w:unhideWhenUsed="1"/>
+    <w:lsdException w:name="Table Web 3" w:semiHidden="1" w:unhideWhenUsed="1"/>
     <w:lsdException w:name="Balloon Text" w:semiHidden="1" w:unhideWhenUsed="1"/>
     <w:lsdException w:name="Table Grid" w:uiPriority="39"/>
     <w:lsdException w:name="Table Theme" w:semiHidden="1" w:unhideWhenUsed="1"/>
@@ -1700,6 +1900,28 @@
     <w:name w:val="Normal"/>
     <w:qFormat/>
   </w:style>
+  <w:style w:type="paragraph" w:styleId="Ttulo2">
+    <w:name w:val="heading 2"/>
+    <w:basedOn w:val="Normal"/>
+    <w:next w:val="Normal"/>
+    <w:link w:val="Ttulo2Char"/>
+    <w:uiPriority w:val="9"/>
+    <w:unhideWhenUsed/>
+    <w:qFormat/>
+    <w:rsid w:val="009D6136"/>
+    <w:pPr>
+      <w:keepNext/>
+      <w:keepLines/>
+      <w:spacing w:before="40" w:after="0"/>
+      <w:outlineLvl w:val="1"/>
+    </w:pPr>
+    <w:rPr>
+      <w:rFonts w:asciiTheme="majorHAnsi" w:eastAsiaTheme="majorEastAsia" w:hAnsiTheme="majorHAnsi" w:cstheme="majorBidi"/>
+      <w:color w:val="2E74B5" w:themeColor="accent1" w:themeShade="BF"/>
+      <w:sz w:val="26"/>
+      <w:szCs w:val="26"/>
+    </w:rPr>
+  </w:style>
   <w:style w:type="character" w:default="1" w:styleId="Fontepargpadro">
     <w:name w:val="Default Paragraph Font"/>
     <w:uiPriority w:val="1"/>
@@ -1781,6 +2003,19 @@
     <w:link w:val="Rodap"/>
     <w:uiPriority w:val="99"/>
     <w:rsid w:val="00BC4883"/>
+  </w:style>
+  <w:style w:type="character" w:customStyle="1" w:styleId="Ttulo2Char">
+    <w:name w:val="Título 2 Char"/>
+    <w:basedOn w:val="Fontepargpadro"/>
+    <w:link w:val="Ttulo2"/>
+    <w:uiPriority w:val="9"/>
+    <w:rsid w:val="009D6136"/>
+    <w:rPr>
+      <w:rFonts w:asciiTheme="majorHAnsi" w:eastAsiaTheme="majorEastAsia" w:hAnsiTheme="majorHAnsi" w:cstheme="majorBidi"/>
+      <w:color w:val="2E74B5" w:themeColor="accent1" w:themeShade="BF"/>
+      <w:sz w:val="26"/>
+      <w:szCs w:val="26"/>
+    </w:rPr>
   </w:style>
 </w:styles>
 </file>

</xml_diff>

<commit_message>
Atualizado o rolatório do projeto e adicionado o escopo
</commit_message>
<xml_diff>
--- a/Modelo_Relatorio_Guincho .docx
+++ b/Modelo_Relatorio_Guincho .docx
@@ -561,7 +561,19 @@
         <w:rPr>
           <w:color w:val="2E74B5" w:themeColor="accent1" w:themeShade="BF"/>
         </w:rPr>
-        <w:t xml:space="preserve">A aplicação deverá conter as principais funcionalidades de </w:t>
+        <w:t>A aplicação deverá conter a principa</w:t>
+      </w:r>
+      <w:r>
+        <w:rPr>
+          <w:color w:val="2E74B5" w:themeColor="accent1" w:themeShade="BF"/>
+        </w:rPr>
+        <w:t>l</w:t>
+      </w:r>
+      <w:r>
+        <w:rPr>
+          <w:color w:val="2E74B5" w:themeColor="accent1" w:themeShade="BF"/>
+        </w:rPr>
+        <w:t xml:space="preserve"> funcionalidade de </w:t>
       </w:r>
       <w:r>
         <w:rPr>
@@ -585,7 +597,19 @@
         <w:rPr>
           <w:color w:val="2E74B5" w:themeColor="accent1" w:themeShade="BF"/>
         </w:rPr>
-        <w:t>tais como</w:t>
+        <w:t>ta</w:t>
+      </w:r>
+      <w:r>
+        <w:rPr>
+          <w:color w:val="2E74B5" w:themeColor="accent1" w:themeShade="BF"/>
+        </w:rPr>
+        <w:t>l</w:t>
+      </w:r>
+      <w:r>
+        <w:rPr>
+          <w:color w:val="2E74B5" w:themeColor="accent1" w:themeShade="BF"/>
+        </w:rPr>
+        <w:t xml:space="preserve"> como</w:t>
       </w:r>
       <w:r>
         <w:rPr>
@@ -603,7 +627,19 @@
         <w:rPr>
           <w:color w:val="2E74B5" w:themeColor="accent1" w:themeShade="BF"/>
         </w:rPr>
-        <w:t>guinchos, mecânicos, borracheiros</w:t>
+        <w:t>guincho</w:t>
+      </w:r>
+      <w:r>
+        <w:rPr>
+          <w:color w:val="2E74B5" w:themeColor="accent1" w:themeShade="BF"/>
+        </w:rPr>
+        <w:t xml:space="preserve">s. Podendo futuramente ser adicionado nova gama de serviços tais como: </w:t>
+      </w:r>
+      <w:r>
+        <w:rPr>
+          <w:color w:val="2E74B5" w:themeColor="accent1" w:themeShade="BF"/>
+        </w:rPr>
+        <w:t>mecânicos, borracheiros</w:t>
       </w:r>
       <w:r>
         <w:rPr>
@@ -1079,9 +1115,6 @@
     <w:p/>
     <w:p/>
     <w:p/>
-    <w:p/>
-    <w:p/>
-    <w:p/>
     <w:p>
       <w:pPr>
         <w:rPr>
@@ -1094,26 +1127,78 @@
         <w:tabs>
           <w:tab w:val="left" w:pos="1005"/>
         </w:tabs>
-        <w:rPr>
-          <w:rFonts w:asciiTheme="majorHAnsi" w:hAnsiTheme="majorHAnsi" w:cstheme="majorHAnsi"/>
+      </w:pPr>
+    </w:p>
+    <w:p>
+      <w:pPr>
+        <w:tabs>
+          <w:tab w:val="left" w:pos="1005"/>
+        </w:tabs>
+      </w:pPr>
+    </w:p>
+    <w:p>
+      <w:pPr>
+        <w:tabs>
+          <w:tab w:val="left" w:pos="1005"/>
+        </w:tabs>
+      </w:pPr>
+    </w:p>
+    <w:p>
+      <w:pPr>
+        <w:tabs>
+          <w:tab w:val="left" w:pos="1005"/>
+        </w:tabs>
+      </w:pPr>
+    </w:p>
+    <w:p>
+      <w:pPr>
+        <w:tabs>
+          <w:tab w:val="left" w:pos="1005"/>
+        </w:tabs>
+      </w:pPr>
+    </w:p>
+    <w:p>
+      <w:pPr>
+        <w:tabs>
+          <w:tab w:val="left" w:pos="1005"/>
+        </w:tabs>
+      </w:pPr>
+    </w:p>
+    <w:p>
+      <w:pPr>
+        <w:rPr>
           <w:b/>
           <w:bCs/>
-          <w:color w:val="202124"/>
-          <w:shd w:val="clear" w:color="auto" w:fill="FFFFFF"/>
-        </w:rPr>
-      </w:pPr>
-      <w:r>
+          <w:shd w:val="clear" w:color="auto" w:fill="FFFFFF"/>
+        </w:rPr>
+      </w:pPr>
+      <w:r>
+        <w:lastRenderedPageBreak/>
         <w:tab/>
       </w:r>
       <w:r>
         <w:rPr>
-          <w:rFonts w:asciiTheme="majorHAnsi" w:hAnsiTheme="majorHAnsi" w:cstheme="majorHAnsi"/>
           <w:b/>
           <w:bCs/>
-          <w:color w:val="202124"/>
-          <w:shd w:val="clear" w:color="auto" w:fill="FFFFFF"/>
-        </w:rPr>
-        <w:t>5. ESCOPO</w:t>
+          <w:shd w:val="clear" w:color="auto" w:fill="FFFFFF"/>
+        </w:rPr>
+        <w:t xml:space="preserve">5. </w:t>
+      </w:r>
+      <w:r>
+        <w:rPr>
+          <w:b/>
+          <w:bCs/>
+          <w:shd w:val="clear" w:color="auto" w:fill="FFFFFF"/>
+        </w:rPr>
+        <w:t xml:space="preserve"> </w:t>
+      </w:r>
+      <w:r>
+        <w:rPr>
+          <w:b/>
+          <w:bCs/>
+          <w:shd w:val="clear" w:color="auto" w:fill="FFFFFF"/>
+        </w:rPr>
+        <w:t>ESCOPO</w:t>
       </w:r>
     </w:p>
     <w:p>
@@ -1121,56 +1206,585 @@
         <w:pStyle w:val="Ttulo2"/>
         <w:rPr>
           <w:rFonts w:cstheme="majorHAnsi"/>
-          <w:sz w:val="22"/>
-          <w:szCs w:val="22"/>
-        </w:rPr>
-      </w:pPr>
-      <w:r>
-        <w:rPr>
-          <w:rFonts w:cstheme="majorHAnsi"/>
-          <w:sz w:val="22"/>
-          <w:szCs w:val="22"/>
-          <w:shd w:val="clear" w:color="auto" w:fill="FFFFFF"/>
-        </w:rPr>
-        <w:t xml:space="preserve"> Nossa aplicação de início </w:t>
-      </w:r>
-      <w:r>
-        <w:rPr>
-          <w:rFonts w:cstheme="majorHAnsi"/>
-          <w:sz w:val="22"/>
-          <w:szCs w:val="22"/>
-          <w:shd w:val="clear" w:color="auto" w:fill="FFFFFF"/>
-        </w:rPr>
-        <w:t>irá</w:t>
-      </w:r>
-      <w:r>
-        <w:rPr>
-          <w:rFonts w:cstheme="majorHAnsi"/>
-          <w:sz w:val="22"/>
-          <w:szCs w:val="22"/>
-          <w:shd w:val="clear" w:color="auto" w:fill="FFFFFF"/>
-        </w:rPr>
-        <w:t xml:space="preserve"> contar com a solicitação de autosocorro por exemplo guincho, </w:t>
-      </w:r>
-      <w:r>
-        <w:rPr>
-          <w:rFonts w:cstheme="majorHAnsi"/>
-          <w:sz w:val="22"/>
-          <w:szCs w:val="22"/>
-          <w:shd w:val="clear" w:color="auto" w:fill="FFFFFF"/>
-        </w:rPr>
-        <w:t>mecânico</w:t>
-      </w:r>
-      <w:r>
-        <w:rPr>
-          <w:rFonts w:cstheme="majorHAnsi"/>
-          <w:sz w:val="22"/>
-          <w:szCs w:val="22"/>
-          <w:shd w:val="clear" w:color="auto" w:fill="FFFFFF"/>
-        </w:rPr>
-        <w:t>, borracheiro e chaveiro.</w:t>
-      </w:r>
-    </w:p>
+          <w:b/>
+          <w:bCs/>
+          <w:sz w:val="22"/>
+          <w:szCs w:val="22"/>
+          <w:shd w:val="clear" w:color="auto" w:fill="FFFFFF"/>
+        </w:rPr>
+      </w:pPr>
+      <w:r>
+        <w:rPr>
+          <w:rFonts w:cstheme="majorHAnsi"/>
+          <w:b/>
+          <w:bCs/>
+          <w:sz w:val="22"/>
+          <w:szCs w:val="22"/>
+          <w:shd w:val="clear" w:color="auto" w:fill="FFFFFF"/>
+        </w:rPr>
+        <w:t xml:space="preserve">Irá fazer: </w:t>
+      </w:r>
+    </w:p>
+    <w:p>
+      <w:pPr>
+        <w:pStyle w:val="Ttulo2"/>
+        <w:numPr>
+          <w:ilvl w:val="0"/>
+          <w:numId w:val="2"/>
+        </w:numPr>
+        <w:rPr>
+          <w:rFonts w:cstheme="majorHAnsi"/>
+          <w:sz w:val="22"/>
+          <w:szCs w:val="22"/>
+          <w:shd w:val="clear" w:color="auto" w:fill="FFFFFF"/>
+        </w:rPr>
+      </w:pPr>
+      <w:r>
+        <w:rPr>
+          <w:rFonts w:cstheme="majorHAnsi"/>
+          <w:sz w:val="22"/>
+          <w:szCs w:val="22"/>
+          <w:shd w:val="clear" w:color="auto" w:fill="FFFFFF"/>
+        </w:rPr>
+        <w:t>S</w:t>
+      </w:r>
+      <w:r>
+        <w:rPr>
+          <w:rFonts w:cstheme="majorHAnsi"/>
+          <w:sz w:val="22"/>
+          <w:szCs w:val="22"/>
+          <w:shd w:val="clear" w:color="auto" w:fill="FFFFFF"/>
+        </w:rPr>
+        <w:t>olicitar autosocorro (guincho)</w:t>
+      </w:r>
+      <w:r>
+        <w:rPr>
+          <w:rFonts w:cstheme="majorHAnsi"/>
+          <w:sz w:val="22"/>
+          <w:szCs w:val="22"/>
+          <w:shd w:val="clear" w:color="auto" w:fill="FFFFFF"/>
+        </w:rPr>
+        <w:t>.</w:t>
+      </w:r>
+      <w:r>
+        <w:rPr>
+          <w:rFonts w:cstheme="majorHAnsi"/>
+          <w:sz w:val="22"/>
+          <w:szCs w:val="22"/>
+          <w:shd w:val="clear" w:color="auto" w:fill="FFFFFF"/>
+        </w:rPr>
+        <w:t xml:space="preserve"> </w:t>
+      </w:r>
+    </w:p>
+    <w:p>
+      <w:pPr>
+        <w:pStyle w:val="Ttulo2"/>
+        <w:numPr>
+          <w:ilvl w:val="0"/>
+          <w:numId w:val="2"/>
+        </w:numPr>
+        <w:rPr>
+          <w:rFonts w:cstheme="majorHAnsi"/>
+          <w:sz w:val="22"/>
+          <w:szCs w:val="22"/>
+          <w:shd w:val="clear" w:color="auto" w:fill="FFFFFF"/>
+        </w:rPr>
+      </w:pPr>
+      <w:r>
+        <w:rPr>
+          <w:sz w:val="22"/>
+          <w:szCs w:val="22"/>
+        </w:rPr>
+        <w:t>Cobrar do prestador de servi</w:t>
+      </w:r>
+      <w:r>
+        <w:rPr>
+          <w:sz w:val="22"/>
+          <w:szCs w:val="22"/>
+        </w:rPr>
+        <w:t>ç</w:t>
+      </w:r>
+      <w:r>
+        <w:rPr>
+          <w:sz w:val="22"/>
+          <w:szCs w:val="22"/>
+        </w:rPr>
+        <w:t xml:space="preserve">o uma porcentagem pela intermediação </w:t>
+      </w:r>
+      <w:r>
+        <w:rPr>
+          <w:sz w:val="22"/>
+          <w:szCs w:val="22"/>
+        </w:rPr>
+        <w:t>do mesmo.</w:t>
+      </w:r>
+    </w:p>
+    <w:p>
+      <w:pPr>
+        <w:pStyle w:val="Ttulo2"/>
+        <w:numPr>
+          <w:ilvl w:val="0"/>
+          <w:numId w:val="2"/>
+        </w:numPr>
+        <w:rPr>
+          <w:rFonts w:cstheme="majorHAnsi"/>
+          <w:sz w:val="22"/>
+          <w:szCs w:val="22"/>
+          <w:shd w:val="clear" w:color="auto" w:fill="FFFFFF"/>
+        </w:rPr>
+      </w:pPr>
+      <w:r>
+        <w:rPr>
+          <w:rFonts w:cstheme="majorHAnsi"/>
+          <w:sz w:val="22"/>
+          <w:szCs w:val="22"/>
+          <w:shd w:val="clear" w:color="auto" w:fill="FFFFFF"/>
+        </w:rPr>
+        <w:t>C</w:t>
+      </w:r>
+      <w:r>
+        <w:rPr>
+          <w:rFonts w:cstheme="majorHAnsi"/>
+          <w:sz w:val="22"/>
+          <w:szCs w:val="22"/>
+          <w:shd w:val="clear" w:color="auto" w:fill="FFFFFF"/>
+        </w:rPr>
+        <w:t>obrar pelo servi</w:t>
+      </w:r>
+      <w:r>
+        <w:rPr>
+          <w:rFonts w:cstheme="majorHAnsi"/>
+          <w:sz w:val="22"/>
+          <w:szCs w:val="22"/>
+          <w:shd w:val="clear" w:color="auto" w:fill="FFFFFF"/>
+        </w:rPr>
+        <w:t>ç</w:t>
+      </w:r>
+      <w:r>
+        <w:rPr>
+          <w:rFonts w:cstheme="majorHAnsi"/>
+          <w:sz w:val="22"/>
+          <w:szCs w:val="22"/>
+          <w:shd w:val="clear" w:color="auto" w:fill="FFFFFF"/>
+        </w:rPr>
+        <w:t>o prestado</w:t>
+      </w:r>
+      <w:r>
+        <w:rPr>
+          <w:rFonts w:cstheme="majorHAnsi"/>
+          <w:sz w:val="22"/>
+          <w:szCs w:val="22"/>
+          <w:shd w:val="clear" w:color="auto" w:fill="FFFFFF"/>
+        </w:rPr>
+        <w:t>.</w:t>
+      </w:r>
+      <w:r>
+        <w:rPr>
+          <w:rFonts w:cstheme="majorHAnsi"/>
+          <w:sz w:val="22"/>
+          <w:szCs w:val="22"/>
+          <w:shd w:val="clear" w:color="auto" w:fill="FFFFFF"/>
+        </w:rPr>
+        <w:t xml:space="preserve"> </w:t>
+      </w:r>
+    </w:p>
+    <w:p>
+      <w:pPr>
+        <w:pStyle w:val="Ttulo2"/>
+        <w:numPr>
+          <w:ilvl w:val="0"/>
+          <w:numId w:val="2"/>
+        </w:numPr>
+        <w:rPr>
+          <w:rFonts w:cstheme="majorHAnsi"/>
+          <w:sz w:val="22"/>
+          <w:szCs w:val="22"/>
+          <w:shd w:val="clear" w:color="auto" w:fill="FFFFFF"/>
+        </w:rPr>
+      </w:pPr>
+      <w:r>
+        <w:rPr>
+          <w:rFonts w:cstheme="majorHAnsi"/>
+          <w:sz w:val="22"/>
+          <w:szCs w:val="22"/>
+          <w:shd w:val="clear" w:color="auto" w:fill="FFFFFF"/>
+        </w:rPr>
+        <w:t>L</w:t>
+      </w:r>
+      <w:r>
+        <w:rPr>
+          <w:rFonts w:cstheme="majorHAnsi"/>
+          <w:sz w:val="22"/>
+          <w:szCs w:val="22"/>
+          <w:shd w:val="clear" w:color="auto" w:fill="FFFFFF"/>
+        </w:rPr>
+        <w:t>ocalizar</w:t>
+      </w:r>
+      <w:r>
+        <w:rPr>
+          <w:rFonts w:cstheme="majorHAnsi"/>
+          <w:sz w:val="22"/>
+          <w:szCs w:val="22"/>
+          <w:shd w:val="clear" w:color="auto" w:fill="FFFFFF"/>
+        </w:rPr>
+        <w:t xml:space="preserve"> sempre</w:t>
+      </w:r>
+      <w:r>
+        <w:rPr>
+          <w:rFonts w:cstheme="majorHAnsi"/>
+          <w:sz w:val="22"/>
+          <w:szCs w:val="22"/>
+          <w:shd w:val="clear" w:color="auto" w:fill="FFFFFF"/>
+        </w:rPr>
+        <w:t xml:space="preserve"> o</w:t>
+      </w:r>
+      <w:r>
+        <w:rPr>
+          <w:rFonts w:cstheme="majorHAnsi"/>
+          <w:sz w:val="22"/>
+          <w:szCs w:val="22"/>
+          <w:shd w:val="clear" w:color="auto" w:fill="FFFFFF"/>
+        </w:rPr>
+        <w:t>s</w:t>
+      </w:r>
+      <w:r>
+        <w:rPr>
+          <w:rFonts w:cstheme="majorHAnsi"/>
+          <w:sz w:val="22"/>
+          <w:szCs w:val="22"/>
+          <w:shd w:val="clear" w:color="auto" w:fill="FFFFFF"/>
+        </w:rPr>
+        <w:t xml:space="preserve"> prestador</w:t>
+      </w:r>
+      <w:r>
+        <w:rPr>
+          <w:rFonts w:cstheme="majorHAnsi"/>
+          <w:sz w:val="22"/>
+          <w:szCs w:val="22"/>
+          <w:shd w:val="clear" w:color="auto" w:fill="FFFFFF"/>
+        </w:rPr>
+        <w:t>es</w:t>
+      </w:r>
+      <w:r>
+        <w:rPr>
+          <w:rFonts w:cstheme="majorHAnsi"/>
+          <w:sz w:val="22"/>
+          <w:szCs w:val="22"/>
+          <w:shd w:val="clear" w:color="auto" w:fill="FFFFFF"/>
+        </w:rPr>
+        <w:t xml:space="preserve"> de servi</w:t>
+      </w:r>
+      <w:r>
+        <w:rPr>
+          <w:rFonts w:cstheme="majorHAnsi"/>
+          <w:sz w:val="22"/>
+          <w:szCs w:val="22"/>
+          <w:shd w:val="clear" w:color="auto" w:fill="FFFFFF"/>
+        </w:rPr>
+        <w:t>ç</w:t>
+      </w:r>
+      <w:r>
+        <w:rPr>
+          <w:rFonts w:cstheme="majorHAnsi"/>
+          <w:sz w:val="22"/>
+          <w:szCs w:val="22"/>
+          <w:shd w:val="clear" w:color="auto" w:fill="FFFFFF"/>
+        </w:rPr>
+        <w:t>o</w:t>
+      </w:r>
+      <w:r>
+        <w:rPr>
+          <w:rFonts w:cstheme="majorHAnsi"/>
+          <w:sz w:val="22"/>
+          <w:szCs w:val="22"/>
+          <w:shd w:val="clear" w:color="auto" w:fill="FFFFFF"/>
+        </w:rPr>
+        <w:t>s</w:t>
+      </w:r>
+      <w:r>
+        <w:rPr>
+          <w:rFonts w:cstheme="majorHAnsi"/>
+          <w:sz w:val="22"/>
+          <w:szCs w:val="22"/>
+          <w:shd w:val="clear" w:color="auto" w:fill="FFFFFF"/>
+        </w:rPr>
+        <w:t xml:space="preserve"> mais </w:t>
+      </w:r>
+      <w:r>
+        <w:rPr>
+          <w:rFonts w:cstheme="majorHAnsi"/>
+          <w:sz w:val="22"/>
+          <w:szCs w:val="22"/>
+          <w:shd w:val="clear" w:color="auto" w:fill="FFFFFF"/>
+        </w:rPr>
+        <w:t>próximos e mostrar na tela</w:t>
+      </w:r>
+      <w:r>
+        <w:rPr>
+          <w:rFonts w:cstheme="majorHAnsi"/>
+          <w:sz w:val="22"/>
+          <w:szCs w:val="22"/>
+          <w:shd w:val="clear" w:color="auto" w:fill="FFFFFF"/>
+        </w:rPr>
+        <w:t>.</w:t>
+      </w:r>
+    </w:p>
+    <w:p>
+      <w:pPr>
+        <w:pStyle w:val="Ttulo2"/>
+        <w:numPr>
+          <w:ilvl w:val="0"/>
+          <w:numId w:val="2"/>
+        </w:numPr>
+        <w:rPr>
+          <w:rFonts w:cstheme="majorHAnsi"/>
+          <w:sz w:val="22"/>
+          <w:szCs w:val="22"/>
+          <w:shd w:val="clear" w:color="auto" w:fill="FFFFFF"/>
+        </w:rPr>
+      </w:pPr>
+      <w:r>
+        <w:rPr>
+          <w:rFonts w:cstheme="majorHAnsi"/>
+          <w:sz w:val="22"/>
+          <w:szCs w:val="22"/>
+          <w:shd w:val="clear" w:color="auto" w:fill="FFFFFF"/>
+        </w:rPr>
+        <w:t>M</w:t>
+      </w:r>
+      <w:r>
+        <w:rPr>
+          <w:rFonts w:cstheme="majorHAnsi"/>
+          <w:sz w:val="22"/>
+          <w:szCs w:val="22"/>
+          <w:shd w:val="clear" w:color="auto" w:fill="FFFFFF"/>
+        </w:rPr>
+        <w:t>ostrara a qualificação do prestador de servico efetuada anteriormente por usuários</w:t>
+      </w:r>
+      <w:r>
+        <w:rPr>
+          <w:rFonts w:cstheme="majorHAnsi"/>
+          <w:sz w:val="22"/>
+          <w:szCs w:val="22"/>
+          <w:shd w:val="clear" w:color="auto" w:fill="FFFFFF"/>
+        </w:rPr>
+        <w:t>.</w:t>
+      </w:r>
+    </w:p>
+    <w:p>
+      <w:pPr>
+        <w:pStyle w:val="Ttulo2"/>
+        <w:numPr>
+          <w:ilvl w:val="0"/>
+          <w:numId w:val="2"/>
+        </w:numPr>
+        <w:rPr>
+          <w:rFonts w:cstheme="majorHAnsi"/>
+          <w:sz w:val="22"/>
+          <w:szCs w:val="22"/>
+          <w:shd w:val="clear" w:color="auto" w:fill="FFFFFF"/>
+        </w:rPr>
+      </w:pPr>
+      <w:r>
+        <w:rPr>
+          <w:rFonts w:cstheme="majorHAnsi"/>
+          <w:sz w:val="22"/>
+          <w:szCs w:val="22"/>
+          <w:shd w:val="clear" w:color="auto" w:fill="FFFFFF"/>
+        </w:rPr>
+        <w:t>M</w:t>
+      </w:r>
+      <w:r>
+        <w:rPr>
+          <w:rFonts w:cstheme="majorHAnsi"/>
+          <w:sz w:val="22"/>
+          <w:szCs w:val="22"/>
+          <w:shd w:val="clear" w:color="auto" w:fill="FFFFFF"/>
+        </w:rPr>
+        <w:t>ostrar na tela a distancia e o tempo medico de chegada até o cliente</w:t>
+      </w:r>
+      <w:r>
+        <w:rPr>
+          <w:rFonts w:cstheme="majorHAnsi"/>
+          <w:sz w:val="22"/>
+          <w:szCs w:val="22"/>
+          <w:shd w:val="clear" w:color="auto" w:fill="FFFFFF"/>
+        </w:rPr>
+        <w:t>.</w:t>
+      </w:r>
+    </w:p>
+    <w:p>
+      <w:pPr>
+        <w:pStyle w:val="Ttulo2"/>
+        <w:numPr>
+          <w:ilvl w:val="0"/>
+          <w:numId w:val="2"/>
+        </w:numPr>
+        <w:rPr>
+          <w:rFonts w:cstheme="majorHAnsi"/>
+          <w:sz w:val="22"/>
+          <w:szCs w:val="22"/>
+          <w:shd w:val="clear" w:color="auto" w:fill="FFFFFF"/>
+        </w:rPr>
+      </w:pPr>
+      <w:r>
+        <w:rPr>
+          <w:rFonts w:cstheme="majorHAnsi"/>
+          <w:sz w:val="22"/>
+          <w:szCs w:val="22"/>
+          <w:shd w:val="clear" w:color="auto" w:fill="FFFFFF"/>
+        </w:rPr>
+        <w:t>M</w:t>
+      </w:r>
+      <w:r>
+        <w:rPr>
+          <w:rFonts w:cstheme="majorHAnsi"/>
+          <w:sz w:val="22"/>
+          <w:szCs w:val="22"/>
+          <w:shd w:val="clear" w:color="auto" w:fill="FFFFFF"/>
+        </w:rPr>
+        <w:t xml:space="preserve">ostrar o valor do serviço que </w:t>
+      </w:r>
+      <w:r>
+        <w:rPr>
+          <w:rFonts w:cstheme="majorHAnsi"/>
+          <w:sz w:val="22"/>
+          <w:szCs w:val="22"/>
+          <w:shd w:val="clear" w:color="auto" w:fill="FFFFFF"/>
+        </w:rPr>
+        <w:t>cada prestador se propõe</w:t>
+      </w:r>
+      <w:r>
+        <w:rPr>
+          <w:rFonts w:cstheme="majorHAnsi"/>
+          <w:sz w:val="22"/>
+          <w:szCs w:val="22"/>
+          <w:shd w:val="clear" w:color="auto" w:fill="FFFFFF"/>
+        </w:rPr>
+        <w:t xml:space="preserve"> a cobrar.</w:t>
+      </w:r>
+    </w:p>
+    <w:p/>
+    <w:p>
+      <w:pPr>
+        <w:pStyle w:val="Ttulo2"/>
+        <w:rPr>
+          <w:sz w:val="22"/>
+          <w:szCs w:val="22"/>
+        </w:rPr>
+      </w:pPr>
+      <w:r>
+        <w:rPr>
+          <w:sz w:val="22"/>
+          <w:szCs w:val="22"/>
+        </w:rPr>
+        <w:t>Não irá fazer</w:t>
+      </w:r>
+      <w:r>
+        <w:rPr>
+          <w:sz w:val="22"/>
+          <w:szCs w:val="22"/>
+        </w:rPr>
+        <w:t>:</w:t>
+      </w:r>
+    </w:p>
+    <w:p>
+      <w:pPr>
+        <w:pStyle w:val="Ttulo2"/>
+        <w:numPr>
+          <w:ilvl w:val="0"/>
+          <w:numId w:val="4"/>
+        </w:numPr>
+        <w:rPr>
+          <w:sz w:val="22"/>
+          <w:szCs w:val="22"/>
+        </w:rPr>
+      </w:pPr>
+      <w:r>
+        <w:rPr>
+          <w:sz w:val="22"/>
+          <w:szCs w:val="22"/>
+        </w:rPr>
+        <w:t>Não será cobrado do usuário final pela intermediação do servico solicitado.</w:t>
+      </w:r>
+    </w:p>
+    <w:p>
+      <w:pPr>
+        <w:pStyle w:val="Ttulo2"/>
+        <w:numPr>
+          <w:ilvl w:val="0"/>
+          <w:numId w:val="4"/>
+        </w:numPr>
+        <w:rPr>
+          <w:sz w:val="22"/>
+          <w:szCs w:val="22"/>
+        </w:rPr>
+      </w:pPr>
+      <w:r>
+        <w:rPr>
+          <w:sz w:val="22"/>
+          <w:szCs w:val="22"/>
+        </w:rPr>
+        <w:t>Não ser</w:t>
+      </w:r>
+      <w:r>
+        <w:rPr>
+          <w:sz w:val="22"/>
+          <w:szCs w:val="22"/>
+        </w:rPr>
+        <w:t>á</w:t>
+      </w:r>
+      <w:r>
+        <w:rPr>
+          <w:sz w:val="22"/>
+          <w:szCs w:val="22"/>
+        </w:rPr>
+        <w:t xml:space="preserve"> interligado a nenhum</w:t>
+      </w:r>
+      <w:r>
+        <w:rPr>
+          <w:sz w:val="22"/>
+          <w:szCs w:val="22"/>
+        </w:rPr>
+        <w:t xml:space="preserve">a </w:t>
+      </w:r>
+      <w:r>
+        <w:rPr>
+          <w:sz w:val="22"/>
+          <w:szCs w:val="22"/>
+        </w:rPr>
+        <w:t>seguradora.</w:t>
+      </w:r>
+      <w:r>
+        <w:rPr>
+          <w:sz w:val="22"/>
+          <w:szCs w:val="22"/>
+        </w:rPr>
+        <w:t xml:space="preserve"> </w:t>
+      </w:r>
+    </w:p>
+    <w:p>
+      <w:pPr>
+        <w:pStyle w:val="Ttulo2"/>
+        <w:numPr>
+          <w:ilvl w:val="0"/>
+          <w:numId w:val="4"/>
+        </w:numPr>
+        <w:rPr>
+          <w:sz w:val="22"/>
+          <w:szCs w:val="22"/>
+        </w:rPr>
+      </w:pPr>
+      <w:r>
+        <w:rPr>
+          <w:sz w:val="22"/>
+          <w:szCs w:val="22"/>
+        </w:rPr>
+        <w:t xml:space="preserve">Não terá atualização em tempo real durante o deslocamento do prestador de serviço. </w:t>
+      </w:r>
+    </w:p>
+    <w:p/>
+    <w:p/>
     <w:sectPr>
       <w:headerReference w:type="default" r:id="rId9"/>
       <w:pgSz w:w="11906" w:h="16838"/>
@@ -1495,8 +2109,356 @@
       </w:pPr>
     </w:lvl>
   </w:abstractNum>
+  <w:abstractNum w:abstractNumId="1" w15:restartNumberingAfterBreak="0">
+    <w:nsid w:val="10B75D4E"/>
+    <w:multiLevelType w:val="hybridMultilevel"/>
+    <w:tmpl w:val="8590853C"/>
+    <w:lvl w:ilvl="0" w:tplc="04160001">
+      <w:start w:val="1"/>
+      <w:numFmt w:val="bullet"/>
+      <w:lvlText w:val=""/>
+      <w:lvlJc w:val="left"/>
+      <w:pPr>
+        <w:ind w:left="720" w:hanging="360"/>
+      </w:pPr>
+      <w:rPr>
+        <w:rFonts w:ascii="Symbol" w:hAnsi="Symbol" w:hint="default"/>
+      </w:rPr>
+    </w:lvl>
+    <w:lvl w:ilvl="1" w:tplc="04160003" w:tentative="1">
+      <w:start w:val="1"/>
+      <w:numFmt w:val="bullet"/>
+      <w:lvlText w:val="o"/>
+      <w:lvlJc w:val="left"/>
+      <w:pPr>
+        <w:ind w:left="1440" w:hanging="360"/>
+      </w:pPr>
+      <w:rPr>
+        <w:rFonts w:ascii="Courier New" w:hAnsi="Courier New" w:cs="Courier New" w:hint="default"/>
+      </w:rPr>
+    </w:lvl>
+    <w:lvl w:ilvl="2" w:tplc="04160005" w:tentative="1">
+      <w:start w:val="1"/>
+      <w:numFmt w:val="bullet"/>
+      <w:lvlText w:val=""/>
+      <w:lvlJc w:val="left"/>
+      <w:pPr>
+        <w:ind w:left="2160" w:hanging="360"/>
+      </w:pPr>
+      <w:rPr>
+        <w:rFonts w:ascii="Wingdings" w:hAnsi="Wingdings" w:hint="default"/>
+      </w:rPr>
+    </w:lvl>
+    <w:lvl w:ilvl="3" w:tplc="04160001" w:tentative="1">
+      <w:start w:val="1"/>
+      <w:numFmt w:val="bullet"/>
+      <w:lvlText w:val=""/>
+      <w:lvlJc w:val="left"/>
+      <w:pPr>
+        <w:ind w:left="2880" w:hanging="360"/>
+      </w:pPr>
+      <w:rPr>
+        <w:rFonts w:ascii="Symbol" w:hAnsi="Symbol" w:hint="default"/>
+      </w:rPr>
+    </w:lvl>
+    <w:lvl w:ilvl="4" w:tplc="04160003" w:tentative="1">
+      <w:start w:val="1"/>
+      <w:numFmt w:val="bullet"/>
+      <w:lvlText w:val="o"/>
+      <w:lvlJc w:val="left"/>
+      <w:pPr>
+        <w:ind w:left="3600" w:hanging="360"/>
+      </w:pPr>
+      <w:rPr>
+        <w:rFonts w:ascii="Courier New" w:hAnsi="Courier New" w:cs="Courier New" w:hint="default"/>
+      </w:rPr>
+    </w:lvl>
+    <w:lvl w:ilvl="5" w:tplc="04160005" w:tentative="1">
+      <w:start w:val="1"/>
+      <w:numFmt w:val="bullet"/>
+      <w:lvlText w:val=""/>
+      <w:lvlJc w:val="left"/>
+      <w:pPr>
+        <w:ind w:left="4320" w:hanging="360"/>
+      </w:pPr>
+      <w:rPr>
+        <w:rFonts w:ascii="Wingdings" w:hAnsi="Wingdings" w:hint="default"/>
+      </w:rPr>
+    </w:lvl>
+    <w:lvl w:ilvl="6" w:tplc="04160001" w:tentative="1">
+      <w:start w:val="1"/>
+      <w:numFmt w:val="bullet"/>
+      <w:lvlText w:val=""/>
+      <w:lvlJc w:val="left"/>
+      <w:pPr>
+        <w:ind w:left="5040" w:hanging="360"/>
+      </w:pPr>
+      <w:rPr>
+        <w:rFonts w:ascii="Symbol" w:hAnsi="Symbol" w:hint="default"/>
+      </w:rPr>
+    </w:lvl>
+    <w:lvl w:ilvl="7" w:tplc="04160003" w:tentative="1">
+      <w:start w:val="1"/>
+      <w:numFmt w:val="bullet"/>
+      <w:lvlText w:val="o"/>
+      <w:lvlJc w:val="left"/>
+      <w:pPr>
+        <w:ind w:left="5760" w:hanging="360"/>
+      </w:pPr>
+      <w:rPr>
+        <w:rFonts w:ascii="Courier New" w:hAnsi="Courier New" w:cs="Courier New" w:hint="default"/>
+      </w:rPr>
+    </w:lvl>
+    <w:lvl w:ilvl="8" w:tplc="04160005" w:tentative="1">
+      <w:start w:val="1"/>
+      <w:numFmt w:val="bullet"/>
+      <w:lvlText w:val=""/>
+      <w:lvlJc w:val="left"/>
+      <w:pPr>
+        <w:ind w:left="6480" w:hanging="360"/>
+      </w:pPr>
+      <w:rPr>
+        <w:rFonts w:ascii="Wingdings" w:hAnsi="Wingdings" w:hint="default"/>
+      </w:rPr>
+    </w:lvl>
+  </w:abstractNum>
+  <w:abstractNum w:abstractNumId="2" w15:restartNumberingAfterBreak="0">
+    <w:nsid w:val="5F4F14C2"/>
+    <w:multiLevelType w:val="hybridMultilevel"/>
+    <w:tmpl w:val="97BA3280"/>
+    <w:lvl w:ilvl="0" w:tplc="04160001">
+      <w:start w:val="1"/>
+      <w:numFmt w:val="bullet"/>
+      <w:lvlText w:val=""/>
+      <w:lvlJc w:val="left"/>
+      <w:pPr>
+        <w:ind w:left="786" w:hanging="360"/>
+      </w:pPr>
+      <w:rPr>
+        <w:rFonts w:ascii="Symbol" w:hAnsi="Symbol" w:hint="default"/>
+      </w:rPr>
+    </w:lvl>
+    <w:lvl w:ilvl="1" w:tplc="04160003" w:tentative="1">
+      <w:start w:val="1"/>
+      <w:numFmt w:val="bullet"/>
+      <w:lvlText w:val="o"/>
+      <w:lvlJc w:val="left"/>
+      <w:pPr>
+        <w:ind w:left="1440" w:hanging="360"/>
+      </w:pPr>
+      <w:rPr>
+        <w:rFonts w:ascii="Courier New" w:hAnsi="Courier New" w:cs="Courier New" w:hint="default"/>
+      </w:rPr>
+    </w:lvl>
+    <w:lvl w:ilvl="2" w:tplc="04160005" w:tentative="1">
+      <w:start w:val="1"/>
+      <w:numFmt w:val="bullet"/>
+      <w:lvlText w:val=""/>
+      <w:lvlJc w:val="left"/>
+      <w:pPr>
+        <w:ind w:left="2160" w:hanging="360"/>
+      </w:pPr>
+      <w:rPr>
+        <w:rFonts w:ascii="Wingdings" w:hAnsi="Wingdings" w:hint="default"/>
+      </w:rPr>
+    </w:lvl>
+    <w:lvl w:ilvl="3" w:tplc="04160001" w:tentative="1">
+      <w:start w:val="1"/>
+      <w:numFmt w:val="bullet"/>
+      <w:lvlText w:val=""/>
+      <w:lvlJc w:val="left"/>
+      <w:pPr>
+        <w:ind w:left="2880" w:hanging="360"/>
+      </w:pPr>
+      <w:rPr>
+        <w:rFonts w:ascii="Symbol" w:hAnsi="Symbol" w:hint="default"/>
+      </w:rPr>
+    </w:lvl>
+    <w:lvl w:ilvl="4" w:tplc="04160003" w:tentative="1">
+      <w:start w:val="1"/>
+      <w:numFmt w:val="bullet"/>
+      <w:lvlText w:val="o"/>
+      <w:lvlJc w:val="left"/>
+      <w:pPr>
+        <w:ind w:left="3600" w:hanging="360"/>
+      </w:pPr>
+      <w:rPr>
+        <w:rFonts w:ascii="Courier New" w:hAnsi="Courier New" w:cs="Courier New" w:hint="default"/>
+      </w:rPr>
+    </w:lvl>
+    <w:lvl w:ilvl="5" w:tplc="04160005" w:tentative="1">
+      <w:start w:val="1"/>
+      <w:numFmt w:val="bullet"/>
+      <w:lvlText w:val=""/>
+      <w:lvlJc w:val="left"/>
+      <w:pPr>
+        <w:ind w:left="4320" w:hanging="360"/>
+      </w:pPr>
+      <w:rPr>
+        <w:rFonts w:ascii="Wingdings" w:hAnsi="Wingdings" w:hint="default"/>
+      </w:rPr>
+    </w:lvl>
+    <w:lvl w:ilvl="6" w:tplc="04160001" w:tentative="1">
+      <w:start w:val="1"/>
+      <w:numFmt w:val="bullet"/>
+      <w:lvlText w:val=""/>
+      <w:lvlJc w:val="left"/>
+      <w:pPr>
+        <w:ind w:left="5040" w:hanging="360"/>
+      </w:pPr>
+      <w:rPr>
+        <w:rFonts w:ascii="Symbol" w:hAnsi="Symbol" w:hint="default"/>
+      </w:rPr>
+    </w:lvl>
+    <w:lvl w:ilvl="7" w:tplc="04160003" w:tentative="1">
+      <w:start w:val="1"/>
+      <w:numFmt w:val="bullet"/>
+      <w:lvlText w:val="o"/>
+      <w:lvlJc w:val="left"/>
+      <w:pPr>
+        <w:ind w:left="5760" w:hanging="360"/>
+      </w:pPr>
+      <w:rPr>
+        <w:rFonts w:ascii="Courier New" w:hAnsi="Courier New" w:cs="Courier New" w:hint="default"/>
+      </w:rPr>
+    </w:lvl>
+    <w:lvl w:ilvl="8" w:tplc="04160005" w:tentative="1">
+      <w:start w:val="1"/>
+      <w:numFmt w:val="bullet"/>
+      <w:lvlText w:val=""/>
+      <w:lvlJc w:val="left"/>
+      <w:pPr>
+        <w:ind w:left="6480" w:hanging="360"/>
+      </w:pPr>
+      <w:rPr>
+        <w:rFonts w:ascii="Wingdings" w:hAnsi="Wingdings" w:hint="default"/>
+      </w:rPr>
+    </w:lvl>
+  </w:abstractNum>
+  <w:abstractNum w:abstractNumId="3" w15:restartNumberingAfterBreak="0">
+    <w:nsid w:val="62B17AAF"/>
+    <w:multiLevelType w:val="hybridMultilevel"/>
+    <w:tmpl w:val="A25C2718"/>
+    <w:lvl w:ilvl="0" w:tplc="04160001">
+      <w:start w:val="1"/>
+      <w:numFmt w:val="bullet"/>
+      <w:lvlText w:val=""/>
+      <w:lvlJc w:val="left"/>
+      <w:pPr>
+        <w:ind w:left="720" w:hanging="360"/>
+      </w:pPr>
+      <w:rPr>
+        <w:rFonts w:ascii="Symbol" w:hAnsi="Symbol" w:hint="default"/>
+      </w:rPr>
+    </w:lvl>
+    <w:lvl w:ilvl="1" w:tplc="04160003" w:tentative="1">
+      <w:start w:val="1"/>
+      <w:numFmt w:val="bullet"/>
+      <w:lvlText w:val="o"/>
+      <w:lvlJc w:val="left"/>
+      <w:pPr>
+        <w:ind w:left="1440" w:hanging="360"/>
+      </w:pPr>
+      <w:rPr>
+        <w:rFonts w:ascii="Courier New" w:hAnsi="Courier New" w:cs="Courier New" w:hint="default"/>
+      </w:rPr>
+    </w:lvl>
+    <w:lvl w:ilvl="2" w:tplc="04160005" w:tentative="1">
+      <w:start w:val="1"/>
+      <w:numFmt w:val="bullet"/>
+      <w:lvlText w:val=""/>
+      <w:lvlJc w:val="left"/>
+      <w:pPr>
+        <w:ind w:left="2160" w:hanging="360"/>
+      </w:pPr>
+      <w:rPr>
+        <w:rFonts w:ascii="Wingdings" w:hAnsi="Wingdings" w:hint="default"/>
+      </w:rPr>
+    </w:lvl>
+    <w:lvl w:ilvl="3" w:tplc="04160001" w:tentative="1">
+      <w:start w:val="1"/>
+      <w:numFmt w:val="bullet"/>
+      <w:lvlText w:val=""/>
+      <w:lvlJc w:val="left"/>
+      <w:pPr>
+        <w:ind w:left="2880" w:hanging="360"/>
+      </w:pPr>
+      <w:rPr>
+        <w:rFonts w:ascii="Symbol" w:hAnsi="Symbol" w:hint="default"/>
+      </w:rPr>
+    </w:lvl>
+    <w:lvl w:ilvl="4" w:tplc="04160003" w:tentative="1">
+      <w:start w:val="1"/>
+      <w:numFmt w:val="bullet"/>
+      <w:lvlText w:val="o"/>
+      <w:lvlJc w:val="left"/>
+      <w:pPr>
+        <w:ind w:left="3600" w:hanging="360"/>
+      </w:pPr>
+      <w:rPr>
+        <w:rFonts w:ascii="Courier New" w:hAnsi="Courier New" w:cs="Courier New" w:hint="default"/>
+      </w:rPr>
+    </w:lvl>
+    <w:lvl w:ilvl="5" w:tplc="04160005" w:tentative="1">
+      <w:start w:val="1"/>
+      <w:numFmt w:val="bullet"/>
+      <w:lvlText w:val=""/>
+      <w:lvlJc w:val="left"/>
+      <w:pPr>
+        <w:ind w:left="4320" w:hanging="360"/>
+      </w:pPr>
+      <w:rPr>
+        <w:rFonts w:ascii="Wingdings" w:hAnsi="Wingdings" w:hint="default"/>
+      </w:rPr>
+    </w:lvl>
+    <w:lvl w:ilvl="6" w:tplc="04160001" w:tentative="1">
+      <w:start w:val="1"/>
+      <w:numFmt w:val="bullet"/>
+      <w:lvlText w:val=""/>
+      <w:lvlJc w:val="left"/>
+      <w:pPr>
+        <w:ind w:left="5040" w:hanging="360"/>
+      </w:pPr>
+      <w:rPr>
+        <w:rFonts w:ascii="Symbol" w:hAnsi="Symbol" w:hint="default"/>
+      </w:rPr>
+    </w:lvl>
+    <w:lvl w:ilvl="7" w:tplc="04160003" w:tentative="1">
+      <w:start w:val="1"/>
+      <w:numFmt w:val="bullet"/>
+      <w:lvlText w:val="o"/>
+      <w:lvlJc w:val="left"/>
+      <w:pPr>
+        <w:ind w:left="5760" w:hanging="360"/>
+      </w:pPr>
+      <w:rPr>
+        <w:rFonts w:ascii="Courier New" w:hAnsi="Courier New" w:cs="Courier New" w:hint="default"/>
+      </w:rPr>
+    </w:lvl>
+    <w:lvl w:ilvl="8" w:tplc="04160005" w:tentative="1">
+      <w:start w:val="1"/>
+      <w:numFmt w:val="bullet"/>
+      <w:lvlText w:val=""/>
+      <w:lvlJc w:val="left"/>
+      <w:pPr>
+        <w:ind w:left="6480" w:hanging="360"/>
+      </w:pPr>
+      <w:rPr>
+        <w:rFonts w:ascii="Wingdings" w:hAnsi="Wingdings" w:hint="default"/>
+      </w:rPr>
+    </w:lvl>
+  </w:abstractNum>
   <w:num w:numId="1">
     <w:abstractNumId w:val="0"/>
+  </w:num>
+  <w:num w:numId="2">
+    <w:abstractNumId w:val="2"/>
+  </w:num>
+  <w:num w:numId="3">
+    <w:abstractNumId w:val="3"/>
+  </w:num>
+  <w:num w:numId="4">
+    <w:abstractNumId w:val="1"/>
   </w:num>
 </w:numbering>
 </file>
@@ -1900,6 +2862,27 @@
     <w:name w:val="Normal"/>
     <w:qFormat/>
   </w:style>
+  <w:style w:type="paragraph" w:styleId="Ttulo1">
+    <w:name w:val="heading 1"/>
+    <w:basedOn w:val="Normal"/>
+    <w:next w:val="Normal"/>
+    <w:link w:val="Ttulo1Char"/>
+    <w:uiPriority w:val="9"/>
+    <w:qFormat/>
+    <w:rsid w:val="0057317B"/>
+    <w:pPr>
+      <w:keepNext/>
+      <w:keepLines/>
+      <w:spacing w:before="240" w:after="0"/>
+      <w:outlineLvl w:val="0"/>
+    </w:pPr>
+    <w:rPr>
+      <w:rFonts w:asciiTheme="majorHAnsi" w:eastAsiaTheme="majorEastAsia" w:hAnsiTheme="majorHAnsi" w:cstheme="majorBidi"/>
+      <w:color w:val="2E74B5" w:themeColor="accent1" w:themeShade="BF"/>
+      <w:sz w:val="32"/>
+      <w:szCs w:val="32"/>
+    </w:rPr>
+  </w:style>
   <w:style w:type="paragraph" w:styleId="Ttulo2">
     <w:name w:val="heading 2"/>
     <w:basedOn w:val="Normal"/>
@@ -2015,6 +2998,19 @@
       <w:color w:val="2E74B5" w:themeColor="accent1" w:themeShade="BF"/>
       <w:sz w:val="26"/>
       <w:szCs w:val="26"/>
+    </w:rPr>
+  </w:style>
+  <w:style w:type="character" w:customStyle="1" w:styleId="Ttulo1Char">
+    <w:name w:val="Título 1 Char"/>
+    <w:basedOn w:val="Fontepargpadro"/>
+    <w:link w:val="Ttulo1"/>
+    <w:uiPriority w:val="9"/>
+    <w:rsid w:val="0057317B"/>
+    <w:rPr>
+      <w:rFonts w:asciiTheme="majorHAnsi" w:eastAsiaTheme="majorEastAsia" w:hAnsiTheme="majorHAnsi" w:cstheme="majorBidi"/>
+      <w:color w:val="2E74B5" w:themeColor="accent1" w:themeShade="BF"/>
+      <w:sz w:val="32"/>
+      <w:szCs w:val="32"/>
     </w:rPr>
   </w:style>
 </w:styles>

</xml_diff>